<commit_message>
add speaking don't like study and food
</commit_message>
<xml_diff>
--- a/Note_speaking_revision.docx
+++ b/Note_speaking_revision.docx
@@ -1,9 +1,57 @@
 
 <file path=word/document.xml><?xml version="1.0" encoding="utf-8"?>
-<w:document xmlns:wpc="http://schemas.microsoft.com/office/word/2010/wordprocessingCanvas" xmlns:cx="http://schemas.microsoft.com/office/drawing/2014/chartex" xmlns:mc="http://schemas.openxmlformats.org/markup-compatibility/2006" xmlns:o="urn:schemas-microsoft-com:office:office" xmlns:r="http://schemas.openxmlformats.org/officeDocument/2006/relationships" xmlns:m="http://schemas.openxmlformats.org/officeDocument/2006/math" xmlns:v="urn:schemas-microsoft-com:vml" xmlns:wp14="http://schemas.microsoft.com/office/word/2010/wordprocessingDrawing" xmlns:wp="http://schemas.openxmlformats.org/drawingml/2006/wordprocessingDrawing" xmlns:w10="urn:schemas-microsoft-com:office:word" xmlns:w="http://schemas.openxmlformats.org/wordprocessingml/2006/main" xmlns:w14="http://schemas.microsoft.com/office/word/2010/wordml" xmlns:w15="http://schemas.microsoft.com/office/word/2012/wordml" xmlns:w16se="http://schemas.microsoft.com/office/word/2015/wordml/symex" xmlns:wpg="http://schemas.microsoft.com/office/word/2010/wordprocessingGroup" xmlns:wpi="http://schemas.microsoft.com/office/word/2010/wordprocessingInk" xmlns:wne="http://schemas.microsoft.com/office/word/2006/wordml" xmlns:wps="http://schemas.microsoft.com/office/word/2010/wordprocessingShape" mc:Ignorable="w14 w15 w16se wp14">
+<w:document xmlns:wpc="http://schemas.microsoft.com/office/word/2010/wordprocessingCanvas" xmlns:mc="http://schemas.openxmlformats.org/markup-compatibility/2006" xmlns:o="urn:schemas-microsoft-com:office:office" xmlns:r="http://schemas.openxmlformats.org/officeDocument/2006/relationships" xmlns:m="http://schemas.openxmlformats.org/officeDocument/2006/math" xmlns:v="urn:schemas-microsoft-com:vml" xmlns:wp14="http://schemas.microsoft.com/office/word/2010/wordprocessingDrawing" xmlns:wp="http://schemas.openxmlformats.org/drawingml/2006/wordprocessingDrawing" xmlns:w10="urn:schemas-microsoft-com:office:word" xmlns:w="http://schemas.openxmlformats.org/wordprocessingml/2006/main" xmlns:w14="http://schemas.microsoft.com/office/word/2010/wordml" xmlns:w15="http://schemas.microsoft.com/office/word/2012/wordml" xmlns:wpg="http://schemas.microsoft.com/office/word/2010/wordprocessingGroup" xmlns:wpi="http://schemas.microsoft.com/office/word/2010/wordprocessingInk" xmlns:wne="http://schemas.microsoft.com/office/word/2006/wordml" xmlns:wps="http://schemas.microsoft.com/office/word/2010/wordprocessingShape" mc:Ignorable="w14 w15 wp14">
   <w:body>
     <w:p>
-      <w:r>
+      <w:pPr>
+        <w:rPr>
+          <w:color w:val="000000" w:themeColor="text1"/>
+        </w:rPr>
+      </w:pPr>
+      <w:r>
+        <w:rPr>
+          <w:color w:val="000000" w:themeColor="text1"/>
+        </w:rPr>
+        <w:t>Anwser:Paraphase</w:t>
+      </w:r>
+    </w:p>
+    <w:p>
+      <w:pPr>
+        <w:rPr>
+          <w:color w:val="000000" w:themeColor="text1"/>
+        </w:rPr>
+      </w:pPr>
+      <w:r>
+        <w:rPr>
+          <w:color w:val="000000" w:themeColor="text1"/>
+        </w:rPr>
+        <w:t>Extend: +explain</w:t>
+      </w:r>
+    </w:p>
+    <w:p>
+      <w:pPr>
+        <w:rPr>
+          <w:color w:val="000000" w:themeColor="text1"/>
+        </w:rPr>
+      </w:pPr>
+      <w:r>
+        <w:rPr>
+          <w:color w:val="000000" w:themeColor="text1"/>
+        </w:rPr>
+        <w:tab/>
+        <w:t>+example</w:t>
+      </w:r>
+    </w:p>
+    <w:p>
+      <w:pPr>
+        <w:rPr>
+          <w:color w:val="FF0000"/>
+        </w:rPr>
+      </w:pPr>
+      <w:r>
+        <w:rPr>
+          <w:color w:val="FF0000"/>
+        </w:rPr>
         <w:t>1:What is your name?</w:t>
       </w:r>
     </w:p>
@@ -13,7 +61,15 @@
       </w:r>
     </w:p>
     <w:p>
-      <w:r>
+      <w:pPr>
+        <w:rPr>
+          <w:color w:val="FF0000"/>
+        </w:rPr>
+      </w:pPr>
+      <w:r>
+        <w:rPr>
+          <w:color w:val="FF0000"/>
+        </w:rPr>
         <w:t>2:May i see your identification</w:t>
       </w:r>
     </w:p>
@@ -23,7 +79,15 @@
       </w:r>
     </w:p>
     <w:p>
-      <w:r>
+      <w:pPr>
+        <w:rPr>
+          <w:color w:val="FF0000"/>
+        </w:rPr>
+      </w:pPr>
+      <w:r>
+        <w:rPr>
+          <w:color w:val="FF0000"/>
+        </w:rPr>
         <w:t>3:Do you work or study</w:t>
       </w:r>
     </w:p>
@@ -46,7 +110,13 @@
         <w:tab/>
       </w:r>
       <w:r>
-        <w:t>I’ve been working there for last 6 months.</w:t>
+        <w:t xml:space="preserve">I’ve been working there for </w:t>
+      </w:r>
+      <w:r>
+        <w:t xml:space="preserve">the </w:t>
+      </w:r>
+      <w:r>
+        <w:t>last 6 months.</w:t>
       </w:r>
     </w:p>
     <w:p>
@@ -68,94 +138,956 @@
       <w:r>
         <w:t xml:space="preserve">i earn a </w:t>
       </w:r>
-      <w:bookmarkStart w:id="0" w:name="OLE_LINK1"/>
-      <w:bookmarkStart w:id="1" w:name="OLE_LINK2"/>
-      <w:bookmarkStart w:id="2" w:name="OLE_LINK3"/>
-      <w:bookmarkStart w:id="3" w:name="OLE_LINK4"/>
-      <w:bookmarkStart w:id="4" w:name="OLE_LINK5"/>
+      <w:bookmarkStart w:id="0" w:name="OLE_LINK4"/>
+      <w:bookmarkStart w:id="1" w:name="OLE_LINK5"/>
+      <w:bookmarkStart w:id="2" w:name="OLE_LINK1"/>
+      <w:bookmarkStart w:id="3" w:name="OLE_LINK2"/>
+      <w:bookmarkStart w:id="4" w:name="OLE_LINK3"/>
       <w:bookmarkStart w:id="5" w:name="OLE_LINK6"/>
       <w:r>
         <w:t>lucrative</w:t>
       </w:r>
+      <w:bookmarkEnd w:id="0"/>
+      <w:bookmarkEnd w:id="1"/>
+      <w:r>
+        <w:t xml:space="preserve"> </w:t>
+      </w:r>
+      <w:bookmarkEnd w:id="2"/>
       <w:bookmarkEnd w:id="3"/>
       <w:bookmarkEnd w:id="4"/>
+      <w:bookmarkEnd w:id="5"/>
+      <w:r>
+        <w:t>income</w:t>
+      </w:r>
+      <w:r>
+        <w:t>.</w:t>
+      </w:r>
+    </w:p>
+    <w:p>
+      <w:r>
+        <w:t>Be in charge of:</w:t>
+      </w:r>
+      <w:r>
+        <w:tab/>
+      </w:r>
+      <w:r>
+        <w:tab/>
+      </w:r>
+      <w:r>
+        <w:t>I am responsible for researching</w:t>
+      </w:r>
+      <w:r>
+        <w:t xml:space="preserve"> techology and fixing issue about automotive industry.</w:t>
+      </w:r>
+      <w:r>
+        <w:t xml:space="preserve"> My project is programming for</w:t>
+      </w:r>
       <w:r>
         <w:t xml:space="preserve"> </w:t>
       </w:r>
-      <w:bookmarkEnd w:id="0"/>
-      <w:bookmarkEnd w:id="1"/>
-      <w:bookmarkEnd w:id="2"/>
-      <w:bookmarkEnd w:id="5"/>
-      <w:r>
-        <w:t>income</w:t>
+      <w:r>
+        <w:t xml:space="preserve"> </w:t>
+      </w:r>
+      <w:r>
+        <w:t>“</w:t>
+      </w:r>
+      <w:r>
+        <w:t xml:space="preserve">human </w:t>
+      </w:r>
+      <w:r>
+        <w:t>machine</w:t>
+      </w:r>
+      <w:r>
+        <w:t xml:space="preserve"> interface</w:t>
+      </w:r>
+      <w:r>
+        <w:t>”</w:t>
+      </w:r>
+      <w:r>
+        <w:t xml:space="preserve"> of </w:t>
+      </w:r>
+      <w:r>
+        <w:t>V</w:t>
+      </w:r>
+      <w:r>
+        <w:t xml:space="preserve">olkswagen </w:t>
+      </w:r>
+      <w:r>
+        <w:t>Car which is one of the big</w:t>
+      </w:r>
+      <w:r>
+        <w:t xml:space="preserve"> brand in </w:t>
+      </w:r>
+      <w:r>
+        <w:t>European</w:t>
       </w:r>
       <w:r>
         <w:t>.</w:t>
       </w:r>
     </w:p>
     <w:p>
-      <w:r>
-        <w:t>Be in charge of:</w:t>
-      </w:r>
-      <w:r>
-        <w:tab/>
-      </w:r>
-      <w:r>
-        <w:tab/>
-      </w:r>
-      <w:r>
-        <w:t>I am responsible for researching</w:t>
-      </w:r>
-      <w:r>
-        <w:t xml:space="preserve"> techology and fixing issue about automotive industry.</w:t>
-      </w:r>
-      <w:r>
-        <w:t xml:space="preserve"> My project is programming for</w:t>
-      </w:r>
-      <w:r>
+      <w:pPr>
+        <w:rPr>
+          <w:color w:val="FF0000"/>
+        </w:rPr>
+      </w:pPr>
+      <w:r>
+        <w:rPr>
+          <w:color w:val="FF0000"/>
+        </w:rPr>
+        <w:t>4:Where are you from?</w:t>
+      </w:r>
+    </w:p>
+    <w:p>
+      <w:pPr>
+        <w:rPr>
+          <w:color w:val="000000" w:themeColor="text1"/>
+        </w:rPr>
+      </w:pPr>
+      <w:r>
+        <w:rPr>
+          <w:color w:val="000000" w:themeColor="text1"/>
+        </w:rPr>
+        <w:t>I was born in HY province which is located in South of HN capital</w:t>
+      </w:r>
+      <w:r>
+        <w:rPr>
+          <w:color w:val="000000" w:themeColor="text1"/>
+        </w:rPr>
         <w:t xml:space="preserve"> </w:t>
       </w:r>
-      <w:r>
+      <w:bookmarkStart w:id="6" w:name="OLE_LINK11"/>
+      <w:bookmarkStart w:id="7" w:name="OLE_LINK12"/>
+      <w:r>
+        <w:rPr>
+          <w:color w:val="000000" w:themeColor="text1"/>
+        </w:rPr>
+        <w:t xml:space="preserve">and </w:t>
+      </w:r>
+      <w:bookmarkEnd w:id="6"/>
+      <w:bookmarkEnd w:id="7"/>
+      <w:r>
+        <w:rPr>
+          <w:color w:val="000000" w:themeColor="text1"/>
+        </w:rPr>
+        <w:t>go by bus for about 2 hours</w:t>
+      </w:r>
+      <w:r>
+        <w:rPr>
+          <w:color w:val="000000" w:themeColor="text1"/>
+        </w:rPr>
+        <w:t>.</w:t>
+      </w:r>
+    </w:p>
+    <w:p>
+      <w:pPr>
+        <w:rPr>
+          <w:color w:val="000000" w:themeColor="text1"/>
+        </w:rPr>
+      </w:pPr>
+      <w:r>
+        <w:rPr>
+          <w:color w:val="000000" w:themeColor="text1"/>
+        </w:rPr>
+        <w:t xml:space="preserve">Well, My hometown has a lot of </w:t>
+      </w:r>
+      <w:bookmarkStart w:id="8" w:name="OLE_LINK9"/>
+      <w:bookmarkStart w:id="9" w:name="OLE_LINK10"/>
+      <w:r>
+        <w:rPr>
+          <w:color w:val="000000" w:themeColor="text1"/>
+        </w:rPr>
+        <w:t xml:space="preserve">nature </w:t>
+      </w:r>
+      <w:bookmarkStart w:id="10" w:name="OLE_LINK7"/>
+      <w:bookmarkStart w:id="11" w:name="OLE_LINK8"/>
+      <w:bookmarkEnd w:id="8"/>
+      <w:bookmarkEnd w:id="9"/>
+      <w:r>
+        <w:rPr>
+          <w:color w:val="000000" w:themeColor="text1"/>
+        </w:rPr>
+        <w:t>beauty</w:t>
+      </w:r>
+      <w:bookmarkEnd w:id="10"/>
+      <w:bookmarkEnd w:id="11"/>
+      <w:r>
+        <w:rPr>
+          <w:color w:val="000000" w:themeColor="text1"/>
+        </w:rPr>
+        <w:t xml:space="preserve"> with the rice paddy field where I often go </w:t>
+      </w:r>
+      <w:bookmarkStart w:id="12" w:name="OLE_LINK13"/>
+      <w:bookmarkStart w:id="13" w:name="OLE_LINK14"/>
+      <w:r>
+        <w:rPr>
+          <w:color w:val="000000" w:themeColor="text1"/>
+        </w:rPr>
+        <w:t xml:space="preserve">sightseeing </w:t>
+      </w:r>
+      <w:bookmarkEnd w:id="12"/>
+      <w:bookmarkEnd w:id="13"/>
+      <w:r>
+        <w:rPr>
+          <w:color w:val="000000" w:themeColor="text1"/>
+        </w:rPr>
+        <w:t>in the morning and enjoy fresh air.</w:t>
+      </w:r>
+    </w:p>
+    <w:p>
+      <w:pPr>
+        <w:rPr>
+          <w:color w:val="000000" w:themeColor="text1"/>
+        </w:rPr>
+      </w:pPr>
+      <w:r>
+        <w:rPr>
+          <w:color w:val="000000" w:themeColor="text1"/>
+        </w:rPr>
+        <w:t>Also, the locals are super warm and welcoming. They always wear a smile on their faces and treat others with kindness.</w:t>
+      </w:r>
+    </w:p>
+    <w:p>
+      <w:pPr>
+        <w:rPr>
+          <w:color w:val="000000" w:themeColor="text1"/>
+        </w:rPr>
+      </w:pPr>
+    </w:p>
+    <w:p>
+      <w:pPr>
+        <w:rPr>
+          <w:color w:val="000000" w:themeColor="text1"/>
+        </w:rPr>
+      </w:pPr>
+      <w:r>
+        <w:rPr>
+          <w:color w:val="000000" w:themeColor="text1"/>
+        </w:rPr>
+        <w:t xml:space="preserve">+abundance of fruit </w:t>
+      </w:r>
+      <w:r>
+        <w:rPr>
+          <w:color w:val="000000" w:themeColor="text1"/>
+        </w:rPr>
+        <w:t xml:space="preserve">organic </w:t>
+      </w:r>
+      <w:r>
+        <w:rPr>
+          <w:color w:val="000000" w:themeColor="text1"/>
+        </w:rPr>
+        <w:t>…to name a few</w:t>
+      </w:r>
+    </w:p>
+    <w:p>
+      <w:pPr>
+        <w:rPr>
+          <w:color w:val="000000" w:themeColor="text1"/>
+        </w:rPr>
+      </w:pPr>
+      <w:r>
+        <w:rPr>
+          <w:color w:val="000000" w:themeColor="text1"/>
+        </w:rPr>
+        <w:t>+atmosphere</w:t>
+      </w:r>
+    </w:p>
+    <w:p>
+      <w:pPr>
+        <w:rPr>
+          <w:color w:val="000000" w:themeColor="text1"/>
+        </w:rPr>
+      </w:pPr>
+      <w:r>
+        <w:rPr>
+          <w:color w:val="000000" w:themeColor="text1"/>
+        </w:rPr>
+        <w:t>+go sightseeing</w:t>
+      </w:r>
+    </w:p>
+    <w:p>
+      <w:pPr>
+        <w:rPr>
+          <w:color w:val="000000" w:themeColor="text1"/>
+        </w:rPr>
+      </w:pPr>
+      <w:r>
+        <w:rPr>
+          <w:color w:val="000000" w:themeColor="text1"/>
+        </w:rPr>
+        <w:t>+reputation</w:t>
+      </w:r>
+    </w:p>
+    <w:p>
+      <w:pPr>
+        <w:rPr>
+          <w:color w:val="000000" w:themeColor="text1"/>
+        </w:rPr>
+      </w:pPr>
+      <w:r>
+        <w:rPr>
+          <w:color w:val="000000" w:themeColor="text1"/>
+        </w:rPr>
+        <w:t>+I birth place of various intangible cultural heritage such as … which has been recognized by Unnesco</w:t>
+      </w:r>
+    </w:p>
+    <w:p>
+      <w:pPr>
+        <w:rPr>
+          <w:color w:val="FF0000"/>
+        </w:rPr>
+      </w:pPr>
+      <w:r>
+        <w:rPr>
+          <w:color w:val="FF0000"/>
+        </w:rPr>
+        <w:t xml:space="preserve">5:What do you </w:t>
+      </w:r>
+      <w:r>
+        <w:rPr>
+          <w:color w:val="FF0000"/>
+          <w:u w:val="single"/>
+        </w:rPr>
+        <w:t>like</w:t>
+      </w:r>
+      <w:r>
+        <w:rPr>
+          <w:color w:val="FF0000"/>
+        </w:rPr>
+        <w:t xml:space="preserve"> about your work/study?</w:t>
+      </w:r>
+    </w:p>
+    <w:p>
+      <w:pPr>
+        <w:rPr>
+          <w:color w:val="000000" w:themeColor="text1"/>
+        </w:rPr>
+      </w:pPr>
+      <w:r>
+        <w:rPr>
+          <w:color w:val="000000" w:themeColor="text1"/>
+        </w:rPr>
+        <w:t xml:space="preserve">The best </w:t>
+      </w:r>
+      <w:r>
+        <w:rPr>
+          <w:color w:val="000000" w:themeColor="text1"/>
+        </w:rPr>
+        <w:t xml:space="preserve">aspect when it comes to my job is that I’d get to earn a lucrative income </w:t>
+      </w:r>
+      <w:r>
+        <w:rPr>
+          <w:color w:val="000000" w:themeColor="text1"/>
+        </w:rPr>
+        <w:t>which allows me to travel a lot of where I want to go.</w:t>
+      </w:r>
+    </w:p>
+    <w:p>
+      <w:pPr>
+        <w:rPr>
+          <w:color w:val="000000" w:themeColor="text1"/>
+        </w:rPr>
+      </w:pPr>
+      <w:r>
+        <w:rPr>
+          <w:color w:val="000000" w:themeColor="text1"/>
+        </w:rPr>
+        <w:t>Last month, I just went to DN city and have best summer holiday which spending by my salary.</w:t>
+      </w:r>
+    </w:p>
+    <w:p>
+      <w:pPr>
+        <w:rPr>
+          <w:color w:val="FF0000"/>
+        </w:rPr>
+      </w:pPr>
+      <w:r>
+        <w:rPr>
+          <w:color w:val="FF0000"/>
+        </w:rPr>
+        <w:t>6:What food do you like?</w:t>
+      </w:r>
+    </w:p>
+    <w:p>
+      <w:pPr>
+        <w:rPr>
+          <w:rFonts w:ascii="Tahoma" w:hAnsi="Tahoma" w:cs="Tahoma"/>
+          <w:i/>
+          <w:iCs/>
+          <w:sz w:val="21"/>
+          <w:szCs w:val="21"/>
+        </w:rPr>
+      </w:pPr>
+      <w:r>
+        <w:rPr>
+          <w:color w:val="000000" w:themeColor="text1"/>
+        </w:rPr>
+        <w:t xml:space="preserve">I love Pho, which is </w:t>
+      </w:r>
+      <w:r>
+        <w:rPr>
+          <w:color w:val="000000" w:themeColor="text1"/>
+        </w:rPr>
+        <w:t xml:space="preserve">the Vietnamese white rice noodles served with beef, broths </w:t>
+      </w:r>
+      <w:r>
+        <w:rPr>
+          <w:color w:val="000000" w:themeColor="text1"/>
+        </w:rPr>
+        <w:t>/</w:t>
+      </w:r>
+      <w:r>
+        <w:rPr>
+          <w:rFonts w:ascii="Tahoma" w:hAnsi="Tahoma" w:cs="Tahoma"/>
+          <w:i/>
+          <w:iCs/>
+          <w:sz w:val="21"/>
+          <w:szCs w:val="21"/>
+        </w:rPr>
+        <w:t>brɔθ</w:t>
+      </w:r>
+      <w:r>
+        <w:rPr>
+          <w:color w:val="000000" w:themeColor="text1"/>
+        </w:rPr>
         <w:t xml:space="preserve"> </w:t>
       </w:r>
       <w:r>
-        <w:t>“</w:t>
-      </w:r>
-      <w:r>
-        <w:t xml:space="preserve">human </w:t>
-      </w:r>
-      <w:r>
-        <w:t>machine</w:t>
-      </w:r>
-      <w:r>
-        <w:t xml:space="preserve"> interface</w:t>
-      </w:r>
-      <w:r>
-        <w:t>”</w:t>
-      </w:r>
-      <w:r>
-        <w:t xml:space="preserve"> of </w:t>
-      </w:r>
-      <w:r>
-        <w:t>V</w:t>
-      </w:r>
-      <w:r>
-        <w:t xml:space="preserve">olkswagen </w:t>
-      </w:r>
-      <w:r>
-        <w:t>Car which is one of the big</w:t>
-      </w:r>
-      <w:r>
-        <w:t xml:space="preserve"> brand in </w:t>
-      </w:r>
-      <w:r>
-        <w:t>European</w:t>
-      </w:r>
-      <w:r>
-        <w:t>.</w:t>
-      </w:r>
-      <w:bookmarkStart w:id="6" w:name="_GoBack"/>
-      <w:bookmarkEnd w:id="6"/>
+        <w:rPr>
+          <w:color w:val="000000" w:themeColor="text1"/>
+        </w:rPr>
+        <w:t>/</w:t>
+      </w:r>
+      <w:r>
+        <w:rPr>
+          <w:color w:val="000000" w:themeColor="text1"/>
+        </w:rPr>
+        <w:t>and fresh herbs.</w:t>
+      </w:r>
+      <w:r>
+        <w:rPr>
+          <w:rFonts w:ascii="Tahoma" w:hAnsi="Tahoma" w:cs="Tahoma"/>
+          <w:i/>
+          <w:iCs/>
+          <w:sz w:val="21"/>
+          <w:szCs w:val="21"/>
+        </w:rPr>
+        <w:t xml:space="preserve"> </w:t>
+      </w:r>
+      <w:r>
+        <w:rPr>
+          <w:rFonts w:ascii="Tahoma" w:hAnsi="Tahoma" w:cs="Tahoma"/>
+          <w:i/>
+          <w:iCs/>
+          <w:sz w:val="21"/>
+          <w:szCs w:val="21"/>
+        </w:rPr>
+        <w:t>/</w:t>
+      </w:r>
+      <w:r>
+        <w:rPr>
+          <w:rFonts w:ascii="Tahoma" w:hAnsi="Tahoma" w:cs="Tahoma"/>
+          <w:i/>
+          <w:iCs/>
+          <w:sz w:val="21"/>
+          <w:szCs w:val="21"/>
+        </w:rPr>
+        <w:t>hə:b</w:t>
+      </w:r>
+      <w:r>
+        <w:rPr>
+          <w:rFonts w:ascii="Tahoma" w:hAnsi="Tahoma" w:cs="Tahoma"/>
+          <w:i/>
+          <w:iCs/>
+          <w:sz w:val="21"/>
+          <w:szCs w:val="21"/>
+        </w:rPr>
+        <w:t>/</w:t>
+      </w:r>
+    </w:p>
+    <w:p>
+      <w:pPr>
+        <w:rPr>
+          <w:color w:val="000000" w:themeColor="text1"/>
+        </w:rPr>
+      </w:pPr>
+      <w:bookmarkStart w:id="14" w:name="OLE_LINK15"/>
+      <w:bookmarkStart w:id="15" w:name="OLE_LINK16"/>
+      <w:r>
+        <w:rPr>
+          <w:color w:val="000000" w:themeColor="text1"/>
+        </w:rPr>
+        <w:lastRenderedPageBreak/>
+        <w:t xml:space="preserve">because it is a light dish with a myriad </w:t>
+      </w:r>
+      <w:r>
+        <w:rPr>
+          <w:rFonts w:ascii="Tahoma" w:hAnsi="Tahoma" w:cs="Tahoma"/>
+          <w:i/>
+          <w:iCs/>
+          <w:sz w:val="21"/>
+          <w:szCs w:val="21"/>
+        </w:rPr>
+        <w:t>/'miriəd/</w:t>
+      </w:r>
+      <w:r>
+        <w:rPr>
+          <w:color w:val="000000" w:themeColor="text1"/>
+        </w:rPr>
+        <w:t xml:space="preserve"> </w:t>
+      </w:r>
+      <w:r>
+        <w:rPr>
+          <w:color w:val="000000" w:themeColor="text1"/>
+        </w:rPr>
+        <w:t>of textures</w:t>
+      </w:r>
+      <w:r>
+        <w:rPr>
+          <w:rFonts w:ascii="Tahoma" w:hAnsi="Tahoma" w:cs="Tahoma"/>
+          <w:i/>
+          <w:iCs/>
+          <w:sz w:val="21"/>
+          <w:szCs w:val="21"/>
+        </w:rPr>
+        <w:t xml:space="preserve"> </w:t>
+      </w:r>
+      <w:r>
+        <w:rPr>
+          <w:rFonts w:ascii="Tahoma" w:hAnsi="Tahoma" w:cs="Tahoma"/>
+          <w:i/>
+          <w:iCs/>
+          <w:sz w:val="21"/>
+          <w:szCs w:val="21"/>
+        </w:rPr>
+        <w:t>/'tekstʃə/</w:t>
+      </w:r>
+      <w:r>
+        <w:rPr>
+          <w:color w:val="000000" w:themeColor="text1"/>
+        </w:rPr>
+        <w:t>, like the chewiness of noodles, the tenderness</w:t>
+      </w:r>
+      <w:r>
+        <w:rPr>
+          <w:rFonts w:ascii="Tahoma" w:hAnsi="Tahoma" w:cs="Tahoma"/>
+          <w:i/>
+          <w:iCs/>
+          <w:sz w:val="21"/>
+          <w:szCs w:val="21"/>
+        </w:rPr>
+        <w:t xml:space="preserve"> </w:t>
+      </w:r>
+      <w:r>
+        <w:rPr>
+          <w:rFonts w:ascii="Tahoma" w:hAnsi="Tahoma" w:cs="Tahoma"/>
+          <w:i/>
+          <w:iCs/>
+          <w:sz w:val="21"/>
+          <w:szCs w:val="21"/>
+        </w:rPr>
+        <w:t>/'tendənis/</w:t>
+      </w:r>
+      <w:r>
+        <w:rPr>
+          <w:color w:val="000000" w:themeColor="text1"/>
+        </w:rPr>
+        <w:t xml:space="preserve"> of beef and the freshness of herbs! </w:t>
+      </w:r>
+    </w:p>
+    <w:bookmarkEnd w:id="14"/>
+    <w:bookmarkEnd w:id="15"/>
+    <w:p>
+      <w:pPr>
+        <w:rPr>
+          <w:color w:val="5B9BD5" w:themeColor="accent1"/>
+        </w:rPr>
+      </w:pPr>
+      <w:r>
+        <w:rPr>
+          <w:color w:val="5B9BD5" w:themeColor="accent1"/>
+        </w:rPr>
+        <w:t>“bởi vì nó là một món ăn nhẹ với vô số kết cấu, như độ dai của mì, độ mềm của thịt bò và vị tươi mát của rau thơm!”</w:t>
+      </w:r>
+    </w:p>
+    <w:p>
+      <w:pPr>
+        <w:rPr>
+          <w:color w:val="000000" w:themeColor="text1"/>
+        </w:rPr>
+      </w:pPr>
+      <w:bookmarkStart w:id="16" w:name="OLE_LINK17"/>
+      <w:bookmarkStart w:id="17" w:name="OLE_LINK18"/>
+      <w:r>
+        <w:rPr>
+          <w:color w:val="000000" w:themeColor="text1"/>
+        </w:rPr>
+        <w:t>Having been a huge fan of Pho for many years, I have learnt a few pro-tips that can enhance the flavor of this dish, such as adding a teaspoon of vinegar</w:t>
+      </w:r>
+      <w:r>
+        <w:rPr>
+          <w:rFonts w:ascii="Tahoma" w:hAnsi="Tahoma" w:cs="Tahoma"/>
+          <w:i/>
+          <w:iCs/>
+          <w:sz w:val="21"/>
+          <w:szCs w:val="21"/>
+        </w:rPr>
+        <w:t xml:space="preserve"> </w:t>
+      </w:r>
+      <w:r>
+        <w:rPr>
+          <w:rFonts w:ascii="Tahoma" w:hAnsi="Tahoma" w:cs="Tahoma"/>
+          <w:i/>
+          <w:iCs/>
+          <w:sz w:val="21"/>
+          <w:szCs w:val="21"/>
+        </w:rPr>
+        <w:t>/'vinigə/</w:t>
+      </w:r>
+      <w:r>
+        <w:rPr>
+          <w:color w:val="000000" w:themeColor="text1"/>
+        </w:rPr>
+        <w:t xml:space="preserve"> or dipping Quay</w:t>
+      </w:r>
+      <w:r>
+        <w:rPr>
+          <w:rFonts w:ascii="Tahoma" w:hAnsi="Tahoma" w:cs="Tahoma"/>
+          <w:i/>
+          <w:iCs/>
+          <w:sz w:val="21"/>
+          <w:szCs w:val="21"/>
+        </w:rPr>
+        <w:t xml:space="preserve"> </w:t>
+      </w:r>
+      <w:r>
+        <w:rPr>
+          <w:rFonts w:ascii="Tahoma" w:hAnsi="Tahoma" w:cs="Tahoma"/>
+          <w:i/>
+          <w:iCs/>
+          <w:sz w:val="21"/>
+          <w:szCs w:val="21"/>
+        </w:rPr>
+        <w:t>/ki:/</w:t>
+      </w:r>
+      <w:r>
+        <w:rPr>
+          <w:color w:val="000000" w:themeColor="text1"/>
+        </w:rPr>
+        <w:t>, the fried dough</w:t>
+      </w:r>
+      <w:r>
+        <w:rPr>
+          <w:rFonts w:ascii="Tahoma" w:hAnsi="Tahoma" w:cs="Tahoma"/>
+          <w:i/>
+          <w:iCs/>
+          <w:sz w:val="21"/>
+          <w:szCs w:val="21"/>
+        </w:rPr>
+        <w:t xml:space="preserve"> </w:t>
+      </w:r>
+      <w:r>
+        <w:rPr>
+          <w:rFonts w:ascii="Tahoma" w:hAnsi="Tahoma" w:cs="Tahoma"/>
+          <w:i/>
+          <w:iCs/>
+          <w:sz w:val="21"/>
+          <w:szCs w:val="21"/>
+        </w:rPr>
+        <w:t>/dou/</w:t>
+      </w:r>
+      <w:bookmarkStart w:id="18" w:name="_GoBack"/>
+      <w:bookmarkEnd w:id="18"/>
+      <w:r>
+        <w:rPr>
+          <w:color w:val="000000" w:themeColor="text1"/>
+        </w:rPr>
+        <w:t xml:space="preserve"> sticks, into the broth.  </w:t>
+      </w:r>
+    </w:p>
+    <w:p>
+      <w:pPr>
+        <w:rPr>
+          <w:color w:val="5B9BD5" w:themeColor="accent1"/>
+        </w:rPr>
+      </w:pPr>
+      <w:r>
+        <w:rPr>
+          <w:color w:val="5B9BD5" w:themeColor="accent1"/>
+        </w:rPr>
+        <w:t>“Là một người rất hâm mộ món Phở trong nhiều năm, tôi đã học được một vài mẹo nhỏ có thể làm tăng hương vị của món ăn này, chẳng hạn như thêm một thìa cà phê giấm hoặc nhúng Quay, que bột chiên vào nước dùng.”</w:t>
+      </w:r>
+    </w:p>
+    <w:p>
+      <w:pPr>
+        <w:rPr>
+          <w:color w:val="FF0000"/>
+        </w:rPr>
+      </w:pPr>
+      <w:r>
+        <w:rPr>
+          <w:b/>
+          <w:bCs/>
+          <w:color w:val="FF0000"/>
+        </w:rPr>
+        <w:t>7:What food don’t you like?</w:t>
+      </w:r>
+    </w:p>
+    <w:p>
+      <w:pPr>
+        <w:rPr>
+          <w:color w:val="000000" w:themeColor="text1"/>
+        </w:rPr>
+      </w:pPr>
+      <w:r>
+        <w:rPr>
+          <w:color w:val="000000" w:themeColor="text1"/>
+        </w:rPr>
+        <w:t>Well to be honest, I have to say that I really hate onions</w:t>
+      </w:r>
+      <w:r>
+        <w:rPr>
+          <w:rFonts w:ascii="Tahoma" w:hAnsi="Tahoma" w:cs="Tahoma"/>
+          <w:i/>
+          <w:iCs/>
+          <w:sz w:val="21"/>
+          <w:szCs w:val="21"/>
+        </w:rPr>
+        <w:t xml:space="preserve"> </w:t>
+      </w:r>
+      <w:r>
+        <w:rPr>
+          <w:rFonts w:ascii="Tahoma" w:hAnsi="Tahoma" w:cs="Tahoma"/>
+          <w:i/>
+          <w:iCs/>
+          <w:sz w:val="21"/>
+          <w:szCs w:val="21"/>
+        </w:rPr>
+        <w:t>/'ʌnjən/</w:t>
+      </w:r>
+      <w:r>
+        <w:rPr>
+          <w:color w:val="000000" w:themeColor="text1"/>
+        </w:rPr>
+        <w:t xml:space="preserve"> and I guess this is probably because I cannot stand the smells of them </w:t>
+      </w:r>
+    </w:p>
+    <w:p>
+      <w:pPr>
+        <w:rPr>
+          <w:color w:val="000000" w:themeColor="text1"/>
+        </w:rPr>
+      </w:pPr>
+      <w:r>
+        <w:rPr>
+          <w:color w:val="000000" w:themeColor="text1"/>
+        </w:rPr>
+        <w:t>Because of their overpowering smell which gives me teary eyes.</w:t>
+      </w:r>
+    </w:p>
+    <w:p>
+      <w:pPr>
+        <w:rPr>
+          <w:color w:val="000000" w:themeColor="text1"/>
+        </w:rPr>
+      </w:pPr>
+      <w:r>
+        <w:rPr>
+          <w:color w:val="000000" w:themeColor="text1"/>
+        </w:rPr>
+        <w:t>so I try to avoid meals that might contain these products.</w:t>
+      </w:r>
+    </w:p>
+    <w:p>
+      <w:pPr>
+        <w:rPr>
+          <w:color w:val="000000" w:themeColor="text1"/>
+        </w:rPr>
+      </w:pPr>
+      <w:r>
+        <w:rPr>
+          <w:color w:val="000000" w:themeColor="text1"/>
+        </w:rPr>
+        <w:t>As well, my stomach is particularly sensitive to onions. Just the other day, I had</w:t>
+      </w:r>
+      <w:r>
+        <w:rPr>
+          <w:rFonts w:ascii="Tahoma" w:hAnsi="Tahoma" w:cs="Tahoma"/>
+          <w:i/>
+          <w:iCs/>
+          <w:sz w:val="21"/>
+          <w:szCs w:val="21"/>
+        </w:rPr>
+        <w:t xml:space="preserve"> </w:t>
+      </w:r>
+      <w:r>
+        <w:rPr>
+          <w:rFonts w:ascii="Tahoma" w:hAnsi="Tahoma" w:cs="Tahoma"/>
+          <w:i/>
+          <w:iCs/>
+          <w:sz w:val="21"/>
+          <w:szCs w:val="21"/>
+        </w:rPr>
+        <w:t>looseness</w:t>
+      </w:r>
+      <w:r>
+        <w:rPr>
+          <w:color w:val="000000" w:themeColor="text1"/>
+        </w:rPr>
+        <w:t xml:space="preserve"> </w:t>
+      </w:r>
+      <w:r>
+        <w:rPr>
+          <w:rFonts w:ascii="Tahoma" w:hAnsi="Tahoma" w:cs="Tahoma"/>
+          <w:i/>
+          <w:iCs/>
+          <w:sz w:val="21"/>
+          <w:szCs w:val="21"/>
+        </w:rPr>
+        <w:t>/'lu:snis/</w:t>
+      </w:r>
+      <w:r>
+        <w:rPr>
+          <w:color w:val="000000" w:themeColor="text1"/>
+        </w:rPr>
+        <w:t xml:space="preserve"> </w:t>
+      </w:r>
+      <w:r>
+        <w:rPr>
+          <w:color w:val="000000" w:themeColor="text1"/>
+        </w:rPr>
+        <w:t xml:space="preserve">from eating them. </w:t>
+      </w:r>
+    </w:p>
+    <w:p>
+      <w:pPr>
+        <w:rPr>
+          <w:b/>
+          <w:bCs/>
+          <w:color w:val="FF0000"/>
+        </w:rPr>
+      </w:pPr>
+      <w:r>
+        <w:rPr>
+          <w:color w:val="FF0000"/>
+        </w:rPr>
+        <w:t>8:</w:t>
+      </w:r>
+      <w:r>
+        <w:rPr>
+          <w:b/>
+          <w:bCs/>
+          <w:color w:val="FF0000"/>
+        </w:rPr>
+        <w:t>What don’t you like about your job/study?</w:t>
+      </w:r>
+    </w:p>
+    <w:p>
+      <w:pPr>
+        <w:rPr>
+          <w:color w:val="000000" w:themeColor="text1"/>
+        </w:rPr>
+      </w:pPr>
+      <w:r>
+        <w:rPr>
+          <w:color w:val="000000" w:themeColor="text1"/>
+        </w:rPr>
+        <w:t>As far as I'm concerned, Nothing is perfect and so as my school. I don't like the study program cause it is too much and hard to understand. Sometimes I feel really exhausted</w:t>
+      </w:r>
+      <w:r>
+        <w:rPr>
+          <w:rFonts w:ascii="Tahoma" w:hAnsi="Tahoma" w:cs="Tahoma"/>
+          <w:i/>
+          <w:iCs/>
+          <w:sz w:val="21"/>
+          <w:szCs w:val="21"/>
+        </w:rPr>
+        <w:t xml:space="preserve"> </w:t>
+      </w:r>
+      <w:r>
+        <w:rPr>
+          <w:rFonts w:ascii="Tahoma" w:hAnsi="Tahoma" w:cs="Tahoma"/>
+          <w:i/>
+          <w:iCs/>
+          <w:sz w:val="21"/>
+          <w:szCs w:val="21"/>
+        </w:rPr>
+        <w:t>/</w:t>
+      </w:r>
+      <w:r>
+        <w:rPr>
+          <w:rFonts w:ascii="Tahoma" w:hAnsi="Tahoma" w:cs="Tahoma"/>
+          <w:i/>
+          <w:iCs/>
+          <w:sz w:val="21"/>
+          <w:szCs w:val="21"/>
+        </w:rPr>
+        <w:t>ig'zɔ:stid/</w:t>
+      </w:r>
+      <w:r>
+        <w:rPr>
+          <w:color w:val="000000" w:themeColor="text1"/>
+        </w:rPr>
+        <w:t>. In addition, my teacher is very strict whenever we have an examination. Besides, I hope the principal will take into account building another computer room because there are too few this to study. Another reason is the tuition</w:t>
+      </w:r>
+      <w:r>
+        <w:rPr>
+          <w:rFonts w:ascii="Tahoma" w:hAnsi="Tahoma" w:cs="Tahoma"/>
+          <w:i/>
+          <w:iCs/>
+          <w:sz w:val="21"/>
+          <w:szCs w:val="21"/>
+        </w:rPr>
+        <w:t>/tju:'iʃn/</w:t>
+      </w:r>
+      <w:r>
+        <w:rPr>
+          <w:color w:val="000000" w:themeColor="text1"/>
+        </w:rPr>
+        <w:t xml:space="preserve"> </w:t>
+      </w:r>
+      <w:r>
+        <w:rPr>
+          <w:color w:val="000000" w:themeColor="text1"/>
+        </w:rPr>
+        <w:t xml:space="preserve"> </w:t>
+      </w:r>
+      <w:r>
+        <w:rPr>
+          <w:color w:val="000000" w:themeColor="text1"/>
+        </w:rPr>
+        <w:t>fee which is so high for me to pay.</w:t>
+      </w:r>
+    </w:p>
+    <w:p>
+      <w:pPr>
+        <w:rPr>
+          <w:color w:val="FF0000"/>
+        </w:rPr>
+      </w:pPr>
+    </w:p>
+    <w:p>
+      <w:pPr>
+        <w:rPr>
+          <w:color w:val="5B9BD5" w:themeColor="accent1"/>
+        </w:rPr>
+      </w:pPr>
+    </w:p>
+    <w:bookmarkEnd w:id="16"/>
+    <w:bookmarkEnd w:id="17"/>
+    <w:p>
+      <w:pPr>
+        <w:rPr>
+          <w:color w:val="000000" w:themeColor="text1"/>
+        </w:rPr>
+      </w:pPr>
+    </w:p>
+    <w:p>
+      <w:pPr>
+        <w:rPr>
+          <w:color w:val="000000" w:themeColor="text1"/>
+        </w:rPr>
+      </w:pPr>
     </w:p>
     <w:sectPr>
       <w:pgSz w:w="11907" w:h="16840" w:code="9"/>
@@ -167,8 +1099,299 @@
 </w:document>
 </file>
 
+<file path=word/numbering.xml><?xml version="1.0" encoding="utf-8"?>
+<w:numbering xmlns:wpc="http://schemas.microsoft.com/office/word/2010/wordprocessingCanvas" xmlns:mc="http://schemas.openxmlformats.org/markup-compatibility/2006" xmlns:o="urn:schemas-microsoft-com:office:office" xmlns:r="http://schemas.openxmlformats.org/officeDocument/2006/relationships" xmlns:m="http://schemas.openxmlformats.org/officeDocument/2006/math" xmlns:v="urn:schemas-microsoft-com:vml" xmlns:wp14="http://schemas.microsoft.com/office/word/2010/wordprocessingDrawing" xmlns:wp="http://schemas.openxmlformats.org/drawingml/2006/wordprocessingDrawing" xmlns:w10="urn:schemas-microsoft-com:office:word" xmlns:w="http://schemas.openxmlformats.org/wordprocessingml/2006/main" xmlns:w14="http://schemas.microsoft.com/office/word/2010/wordml" xmlns:w15="http://schemas.microsoft.com/office/word/2012/wordml" xmlns:wpg="http://schemas.microsoft.com/office/word/2010/wordprocessingGroup" xmlns:wpi="http://schemas.microsoft.com/office/word/2010/wordprocessingInk" xmlns:wne="http://schemas.microsoft.com/office/word/2006/wordml" xmlns:wps="http://schemas.microsoft.com/office/word/2010/wordprocessingShape" mc:Ignorable="w14 w15 wp14">
+  <w:abstractNum w:abstractNumId="0">
+    <w:nsid w:val="3C1C2B8F"/>
+    <w:multiLevelType w:val="hybridMultilevel"/>
+    <w:tmpl w:val="76FE6A76"/>
+    <w:lvl w:ilvl="0" w:tplc="C472E78A">
+      <w:start w:val="1"/>
+      <w:numFmt w:val="bullet"/>
+      <w:lvlText w:val=""/>
+      <w:lvlJc w:val="left"/>
+      <w:pPr>
+        <w:tabs>
+          <w:tab w:val="num" w:pos="720"/>
+        </w:tabs>
+        <w:ind w:left="720" w:hanging="360"/>
+      </w:pPr>
+      <w:rPr>
+        <w:rFonts w:ascii="Symbol" w:hAnsi="Symbol" w:hint="default"/>
+      </w:rPr>
+    </w:lvl>
+    <w:lvl w:ilvl="1" w:tplc="24AE8882" w:tentative="1">
+      <w:start w:val="1"/>
+      <w:numFmt w:val="bullet"/>
+      <w:lvlText w:val=""/>
+      <w:lvlJc w:val="left"/>
+      <w:pPr>
+        <w:tabs>
+          <w:tab w:val="num" w:pos="1440"/>
+        </w:tabs>
+        <w:ind w:left="1440" w:hanging="360"/>
+      </w:pPr>
+      <w:rPr>
+        <w:rFonts w:ascii="Symbol" w:hAnsi="Symbol" w:hint="default"/>
+      </w:rPr>
+    </w:lvl>
+    <w:lvl w:ilvl="2" w:tplc="43FA33E4" w:tentative="1">
+      <w:start w:val="1"/>
+      <w:numFmt w:val="bullet"/>
+      <w:lvlText w:val=""/>
+      <w:lvlJc w:val="left"/>
+      <w:pPr>
+        <w:tabs>
+          <w:tab w:val="num" w:pos="2160"/>
+        </w:tabs>
+        <w:ind w:left="2160" w:hanging="360"/>
+      </w:pPr>
+      <w:rPr>
+        <w:rFonts w:ascii="Symbol" w:hAnsi="Symbol" w:hint="default"/>
+      </w:rPr>
+    </w:lvl>
+    <w:lvl w:ilvl="3" w:tplc="30D4C066" w:tentative="1">
+      <w:start w:val="1"/>
+      <w:numFmt w:val="bullet"/>
+      <w:lvlText w:val=""/>
+      <w:lvlJc w:val="left"/>
+      <w:pPr>
+        <w:tabs>
+          <w:tab w:val="num" w:pos="2880"/>
+        </w:tabs>
+        <w:ind w:left="2880" w:hanging="360"/>
+      </w:pPr>
+      <w:rPr>
+        <w:rFonts w:ascii="Symbol" w:hAnsi="Symbol" w:hint="default"/>
+      </w:rPr>
+    </w:lvl>
+    <w:lvl w:ilvl="4" w:tplc="7D128B92" w:tentative="1">
+      <w:start w:val="1"/>
+      <w:numFmt w:val="bullet"/>
+      <w:lvlText w:val=""/>
+      <w:lvlJc w:val="left"/>
+      <w:pPr>
+        <w:tabs>
+          <w:tab w:val="num" w:pos="3600"/>
+        </w:tabs>
+        <w:ind w:left="3600" w:hanging="360"/>
+      </w:pPr>
+      <w:rPr>
+        <w:rFonts w:ascii="Symbol" w:hAnsi="Symbol" w:hint="default"/>
+      </w:rPr>
+    </w:lvl>
+    <w:lvl w:ilvl="5" w:tplc="DCDA1B4E" w:tentative="1">
+      <w:start w:val="1"/>
+      <w:numFmt w:val="bullet"/>
+      <w:lvlText w:val=""/>
+      <w:lvlJc w:val="left"/>
+      <w:pPr>
+        <w:tabs>
+          <w:tab w:val="num" w:pos="4320"/>
+        </w:tabs>
+        <w:ind w:left="4320" w:hanging="360"/>
+      </w:pPr>
+      <w:rPr>
+        <w:rFonts w:ascii="Symbol" w:hAnsi="Symbol" w:hint="default"/>
+      </w:rPr>
+    </w:lvl>
+    <w:lvl w:ilvl="6" w:tplc="EEEC6A3E" w:tentative="1">
+      <w:start w:val="1"/>
+      <w:numFmt w:val="bullet"/>
+      <w:lvlText w:val=""/>
+      <w:lvlJc w:val="left"/>
+      <w:pPr>
+        <w:tabs>
+          <w:tab w:val="num" w:pos="5040"/>
+        </w:tabs>
+        <w:ind w:left="5040" w:hanging="360"/>
+      </w:pPr>
+      <w:rPr>
+        <w:rFonts w:ascii="Symbol" w:hAnsi="Symbol" w:hint="default"/>
+      </w:rPr>
+    </w:lvl>
+    <w:lvl w:ilvl="7" w:tplc="54C0D4E8" w:tentative="1">
+      <w:start w:val="1"/>
+      <w:numFmt w:val="bullet"/>
+      <w:lvlText w:val=""/>
+      <w:lvlJc w:val="left"/>
+      <w:pPr>
+        <w:tabs>
+          <w:tab w:val="num" w:pos="5760"/>
+        </w:tabs>
+        <w:ind w:left="5760" w:hanging="360"/>
+      </w:pPr>
+      <w:rPr>
+        <w:rFonts w:ascii="Symbol" w:hAnsi="Symbol" w:hint="default"/>
+      </w:rPr>
+    </w:lvl>
+    <w:lvl w:ilvl="8" w:tplc="4DEA695C" w:tentative="1">
+      <w:start w:val="1"/>
+      <w:numFmt w:val="bullet"/>
+      <w:lvlText w:val=""/>
+      <w:lvlJc w:val="left"/>
+      <w:pPr>
+        <w:tabs>
+          <w:tab w:val="num" w:pos="6480"/>
+        </w:tabs>
+        <w:ind w:left="6480" w:hanging="360"/>
+      </w:pPr>
+      <w:rPr>
+        <w:rFonts w:ascii="Symbol" w:hAnsi="Symbol" w:hint="default"/>
+      </w:rPr>
+    </w:lvl>
+  </w:abstractNum>
+  <w:abstractNum w:abstractNumId="1">
+    <w:nsid w:val="62DB31FB"/>
+    <w:multiLevelType w:val="hybridMultilevel"/>
+    <w:tmpl w:val="72025124"/>
+    <w:lvl w:ilvl="0" w:tplc="5DBE9770">
+      <w:start w:val="1"/>
+      <w:numFmt w:val="bullet"/>
+      <w:lvlText w:val=""/>
+      <w:lvlJc w:val="left"/>
+      <w:pPr>
+        <w:tabs>
+          <w:tab w:val="num" w:pos="720"/>
+        </w:tabs>
+        <w:ind w:left="720" w:hanging="360"/>
+      </w:pPr>
+      <w:rPr>
+        <w:rFonts w:ascii="Symbol" w:hAnsi="Symbol" w:hint="default"/>
+      </w:rPr>
+    </w:lvl>
+    <w:lvl w:ilvl="1" w:tplc="215886A8" w:tentative="1">
+      <w:start w:val="1"/>
+      <w:numFmt w:val="bullet"/>
+      <w:lvlText w:val=""/>
+      <w:lvlJc w:val="left"/>
+      <w:pPr>
+        <w:tabs>
+          <w:tab w:val="num" w:pos="1440"/>
+        </w:tabs>
+        <w:ind w:left="1440" w:hanging="360"/>
+      </w:pPr>
+      <w:rPr>
+        <w:rFonts w:ascii="Symbol" w:hAnsi="Symbol" w:hint="default"/>
+      </w:rPr>
+    </w:lvl>
+    <w:lvl w:ilvl="2" w:tplc="74925EFC" w:tentative="1">
+      <w:start w:val="1"/>
+      <w:numFmt w:val="bullet"/>
+      <w:lvlText w:val=""/>
+      <w:lvlJc w:val="left"/>
+      <w:pPr>
+        <w:tabs>
+          <w:tab w:val="num" w:pos="2160"/>
+        </w:tabs>
+        <w:ind w:left="2160" w:hanging="360"/>
+      </w:pPr>
+      <w:rPr>
+        <w:rFonts w:ascii="Symbol" w:hAnsi="Symbol" w:hint="default"/>
+      </w:rPr>
+    </w:lvl>
+    <w:lvl w:ilvl="3" w:tplc="6988FC80" w:tentative="1">
+      <w:start w:val="1"/>
+      <w:numFmt w:val="bullet"/>
+      <w:lvlText w:val=""/>
+      <w:lvlJc w:val="left"/>
+      <w:pPr>
+        <w:tabs>
+          <w:tab w:val="num" w:pos="2880"/>
+        </w:tabs>
+        <w:ind w:left="2880" w:hanging="360"/>
+      </w:pPr>
+      <w:rPr>
+        <w:rFonts w:ascii="Symbol" w:hAnsi="Symbol" w:hint="default"/>
+      </w:rPr>
+    </w:lvl>
+    <w:lvl w:ilvl="4" w:tplc="7B7E2F44" w:tentative="1">
+      <w:start w:val="1"/>
+      <w:numFmt w:val="bullet"/>
+      <w:lvlText w:val=""/>
+      <w:lvlJc w:val="left"/>
+      <w:pPr>
+        <w:tabs>
+          <w:tab w:val="num" w:pos="3600"/>
+        </w:tabs>
+        <w:ind w:left="3600" w:hanging="360"/>
+      </w:pPr>
+      <w:rPr>
+        <w:rFonts w:ascii="Symbol" w:hAnsi="Symbol" w:hint="default"/>
+      </w:rPr>
+    </w:lvl>
+    <w:lvl w:ilvl="5" w:tplc="AB508BAC" w:tentative="1">
+      <w:start w:val="1"/>
+      <w:numFmt w:val="bullet"/>
+      <w:lvlText w:val=""/>
+      <w:lvlJc w:val="left"/>
+      <w:pPr>
+        <w:tabs>
+          <w:tab w:val="num" w:pos="4320"/>
+        </w:tabs>
+        <w:ind w:left="4320" w:hanging="360"/>
+      </w:pPr>
+      <w:rPr>
+        <w:rFonts w:ascii="Symbol" w:hAnsi="Symbol" w:hint="default"/>
+      </w:rPr>
+    </w:lvl>
+    <w:lvl w:ilvl="6" w:tplc="E0384ACE" w:tentative="1">
+      <w:start w:val="1"/>
+      <w:numFmt w:val="bullet"/>
+      <w:lvlText w:val=""/>
+      <w:lvlJc w:val="left"/>
+      <w:pPr>
+        <w:tabs>
+          <w:tab w:val="num" w:pos="5040"/>
+        </w:tabs>
+        <w:ind w:left="5040" w:hanging="360"/>
+      </w:pPr>
+      <w:rPr>
+        <w:rFonts w:ascii="Symbol" w:hAnsi="Symbol" w:hint="default"/>
+      </w:rPr>
+    </w:lvl>
+    <w:lvl w:ilvl="7" w:tplc="279CE2CA" w:tentative="1">
+      <w:start w:val="1"/>
+      <w:numFmt w:val="bullet"/>
+      <w:lvlText w:val=""/>
+      <w:lvlJc w:val="left"/>
+      <w:pPr>
+        <w:tabs>
+          <w:tab w:val="num" w:pos="5760"/>
+        </w:tabs>
+        <w:ind w:left="5760" w:hanging="360"/>
+      </w:pPr>
+      <w:rPr>
+        <w:rFonts w:ascii="Symbol" w:hAnsi="Symbol" w:hint="default"/>
+      </w:rPr>
+    </w:lvl>
+    <w:lvl w:ilvl="8" w:tplc="DC009C7C" w:tentative="1">
+      <w:start w:val="1"/>
+      <w:numFmt w:val="bullet"/>
+      <w:lvlText w:val=""/>
+      <w:lvlJc w:val="left"/>
+      <w:pPr>
+        <w:tabs>
+          <w:tab w:val="num" w:pos="6480"/>
+        </w:tabs>
+        <w:ind w:left="6480" w:hanging="360"/>
+      </w:pPr>
+      <w:rPr>
+        <w:rFonts w:ascii="Symbol" w:hAnsi="Symbol" w:hint="default"/>
+      </w:rPr>
+    </w:lvl>
+  </w:abstractNum>
+  <w:num w:numId="1">
+    <w:abstractNumId w:val="1"/>
+  </w:num>
+  <w:num w:numId="2">
+    <w:abstractNumId w:val="0"/>
+  </w:num>
+</w:numbering>
+</file>
+
 <file path=word/styles.xml><?xml version="1.0" encoding="utf-8"?>
-<w:styles xmlns:mc="http://schemas.openxmlformats.org/markup-compatibility/2006" xmlns:r="http://schemas.openxmlformats.org/officeDocument/2006/relationships" xmlns:w="http://schemas.openxmlformats.org/wordprocessingml/2006/main" xmlns:w14="http://schemas.microsoft.com/office/word/2010/wordml" xmlns:w15="http://schemas.microsoft.com/office/word/2012/wordml" xmlns:w16se="http://schemas.microsoft.com/office/word/2015/wordml/symex" mc:Ignorable="w14 w15 w16se">
+<w:styles xmlns:mc="http://schemas.openxmlformats.org/markup-compatibility/2006" xmlns:r="http://schemas.openxmlformats.org/officeDocument/2006/relationships" xmlns:w="http://schemas.openxmlformats.org/wordprocessingml/2006/main" xmlns:w14="http://schemas.microsoft.com/office/word/2010/wordml" xmlns:w15="http://schemas.microsoft.com/office/word/2012/wordml" mc:Ignorable="w14 w15">
   <w:docDefaults>
     <w:rPrDefault>
       <w:rPr>
@@ -564,7 +1787,6 @@
   <w:style w:type="character" w:default="1" w:styleId="DefaultParagraphFont">
     <w:name w:val="Default Paragraph Font"/>
     <w:uiPriority w:val="1"/>
-    <w:semiHidden/>
     <w:unhideWhenUsed/>
   </w:style>
   <w:style w:type="table" w:default="1" w:styleId="TableNormal">
@@ -587,6 +1809,22 @@
     <w:uiPriority w:val="99"/>
     <w:semiHidden/>
     <w:unhideWhenUsed/>
+  </w:style>
+  <w:style w:type="paragraph" w:styleId="NormalWeb">
+    <w:name w:val="Normal (Web)"/>
+    <w:basedOn w:val="Normal"/>
+    <w:uiPriority w:val="99"/>
+    <w:semiHidden/>
+    <w:unhideWhenUsed/>
+    <w:rsid w:val="000C4351"/>
+    <w:pPr>
+      <w:spacing w:before="100" w:beforeAutospacing="1" w:after="100" w:afterAutospacing="1" w:line="240" w:lineRule="auto"/>
+    </w:pPr>
+    <w:rPr>
+      <w:rFonts w:ascii="Times New Roman" w:eastAsia="Times New Roman" w:hAnsi="Times New Roman" w:cs="Times New Roman"/>
+      <w:sz w:val="24"/>
+      <w:szCs w:val="24"/>
+    </w:rPr>
   </w:style>
 </w:styles>
 </file>

</xml_diff>